<commit_message>
added times to fcfs
</commit_message>
<xml_diff>
--- a/HW2.docx
+++ b/HW2.docx
@@ -28,6 +28,11 @@
       </w:pPr>
       <w:r>
         <w:t>HW 2</w:t>
+      </w:r>
+    </w:p>
+    <w:p>
+      <w:r>
+        <w:t>A</w:t>
       </w:r>
     </w:p>
     <w:p>
@@ -41,6 +46,9 @@
       <w:r>
         <w:t xml:space="preserve"> </w:t>
       </w:r>
+      <w:r>
+        <w:t>4.16</w:t>
+      </w:r>
     </w:p>
     <w:p>
       <w:pPr>
@@ -92,6 +100,9 @@
       <w:r>
         <w:t xml:space="preserve">  </w:t>
       </w:r>
+      <w:r>
+        <w:t>4.17</w:t>
+      </w:r>
     </w:p>
     <w:p>
       <w:pPr>
@@ -141,20 +152,39 @@
         <w:t>nd</w:t>
       </w:r>
       <w:r>
-        <w:t xml:space="preserve"> call to fork(), so two threads are created. One school of thought is that each process spins up its own thread, so there are a total of 6 threads per process + 2 newly created threads, so it could be 8, but I don’t think that’s what this question is asking for.</w:t>
-      </w:r>
-    </w:p>
-    <w:p>
-      <w:pPr>
-        <w:pStyle w:val="ListParagraph"/>
-        <w:numPr>
-          <w:ilvl w:val="0"/>
-          <w:numId w:val="1"/>
-        </w:numPr>
-      </w:pPr>
-      <w:r>
-        <w:t xml:space="preserve"> </w:t>
-      </w:r>
+        <w:t xml:space="preserve"> call to fork(), so two threads are created. One school of thought is that each process spins up its own thread, so there are a total of 6 threads per process + 2 newly created threads, so it could be 8, but I don’t think that’s what this question is asking for</w:t>
+      </w:r>
+      <w:r>
+        <w:t>. Final answer: 2 threads</w:t>
+      </w:r>
+    </w:p>
+    <w:p>
+      <w:r>
+        <w:t>B</w:t>
+      </w:r>
+    </w:p>
+    <w:p>
+      <w:pPr>
+        <w:tabs>
+          <w:tab w:val="left" w:pos="916"/>
+          <w:tab w:val="left" w:pos="1832"/>
+          <w:tab w:val="left" w:pos="2748"/>
+          <w:tab w:val="left" w:pos="3664"/>
+          <w:tab w:val="left" w:pos="4580"/>
+          <w:tab w:val="left" w:pos="5496"/>
+          <w:tab w:val="left" w:pos="6412"/>
+          <w:tab w:val="left" w:pos="7328"/>
+          <w:tab w:val="left" w:pos="8244"/>
+          <w:tab w:val="left" w:pos="9160"/>
+          <w:tab w:val="left" w:pos="10076"/>
+          <w:tab w:val="left" w:pos="10992"/>
+          <w:tab w:val="left" w:pos="11908"/>
+          <w:tab w:val="left" w:pos="12824"/>
+          <w:tab w:val="left" w:pos="13740"/>
+          <w:tab w:val="left" w:pos="14656"/>
+        </w:tabs>
+        <w:textAlignment w:val="baseline"/>
+      </w:pPr>
     </w:p>
     <w:sectPr>
       <w:pgSz w:w="12240" w:h="15840"/>
@@ -811,6 +841,70 @@
       <w:contextualSpacing/>
     </w:pPr>
   </w:style>
+  <w:style w:type="paragraph" w:styleId="HTMLPreformatted">
+    <w:name w:val="HTML Preformatted"/>
+    <w:basedOn w:val="Normal"/>
+    <w:link w:val="HTMLPreformattedChar"/>
+    <w:uiPriority w:val="99"/>
+    <w:semiHidden/>
+    <w:unhideWhenUsed/>
+    <w:rsid w:val="00834A03"/>
+    <w:pPr>
+      <w:tabs>
+        <w:tab w:val="left" w:pos="916"/>
+        <w:tab w:val="left" w:pos="1832"/>
+        <w:tab w:val="left" w:pos="2748"/>
+        <w:tab w:val="left" w:pos="3664"/>
+        <w:tab w:val="left" w:pos="4580"/>
+        <w:tab w:val="left" w:pos="5496"/>
+        <w:tab w:val="left" w:pos="6412"/>
+        <w:tab w:val="left" w:pos="7328"/>
+        <w:tab w:val="left" w:pos="8244"/>
+        <w:tab w:val="left" w:pos="9160"/>
+        <w:tab w:val="left" w:pos="10076"/>
+        <w:tab w:val="left" w:pos="10992"/>
+        <w:tab w:val="left" w:pos="11908"/>
+        <w:tab w:val="left" w:pos="12824"/>
+        <w:tab w:val="left" w:pos="13740"/>
+        <w:tab w:val="left" w:pos="14656"/>
+      </w:tabs>
+    </w:pPr>
+    <w:rPr>
+      <w:rFonts w:ascii="Courier New" w:eastAsia="Times New Roman" w:hAnsi="Courier New" w:cs="Courier New"/>
+      <w:kern w:val="0"/>
+      <w:sz w:val="20"/>
+      <w:szCs w:val="20"/>
+      <w14:ligatures w14:val="none"/>
+    </w:rPr>
+  </w:style>
+  <w:style w:type="character" w:customStyle="1" w:styleId="HTMLPreformattedChar">
+    <w:name w:val="HTML Preformatted Char"/>
+    <w:basedOn w:val="DefaultParagraphFont"/>
+    <w:link w:val="HTMLPreformatted"/>
+    <w:uiPriority w:val="99"/>
+    <w:semiHidden/>
+    <w:rsid w:val="00834A03"/>
+    <w:rPr>
+      <w:rFonts w:ascii="Courier New" w:eastAsia="Times New Roman" w:hAnsi="Courier New" w:cs="Courier New"/>
+      <w:kern w:val="0"/>
+      <w:sz w:val="20"/>
+      <w:szCs w:val="20"/>
+      <w14:ligatures w14:val="none"/>
+    </w:rPr>
+  </w:style>
+  <w:style w:type="character" w:styleId="HTMLCode">
+    <w:name w:val="HTML Code"/>
+    <w:basedOn w:val="DefaultParagraphFont"/>
+    <w:uiPriority w:val="99"/>
+    <w:semiHidden/>
+    <w:unhideWhenUsed/>
+    <w:rsid w:val="00834A03"/>
+    <w:rPr>
+      <w:rFonts w:ascii="Courier New" w:eastAsia="Times New Roman" w:hAnsi="Courier New" w:cs="Courier New"/>
+      <w:sz w:val="20"/>
+      <w:szCs w:val="20"/>
+    </w:rPr>
+  </w:style>
 </w:styles>
 </file>
 

</xml_diff>